<commit_message>
Added item 3 to documentation
</commit_message>
<xml_diff>
--- a/docs/documentation.docx
+++ b/docs/documentation.docx
@@ -5222,44 +5222,26 @@
       </w:r>
       <w:proofErr w:type="spellEnd"/>
       <w:r>
-        <w:t xml:space="preserve"> d</w:t>
-      </w:r>
-      <w:r>
-        <w:t>as</w:t>
-      </w:r>
-      <w:r>
-        <w:t xml:space="preserve"> </w:t>
+        <w:t xml:space="preserve"> das </w:t>
       </w:r>
       <w:proofErr w:type="spellStart"/>
       <w:r>
-        <w:t>hambúrgueria</w:t>
-      </w:r>
-      <w:r>
-        <w:t>s</w:t>
+        <w:t>hambúrguerias</w:t>
       </w:r>
       <w:proofErr w:type="spellEnd"/>
       <w:r>
-        <w:t xml:space="preserve"> </w:t>
-      </w:r>
-      <w:r>
-        <w:t>de pequeno e médio porte.</w:t>
-      </w:r>
-      <w:r>
-        <w:t xml:space="preserve"> </w:t>
+        <w:t xml:space="preserve"> de pequeno e médio porte. E tornar mais dinâmico </w:t>
       </w:r>
       <w:proofErr w:type="gramStart"/>
       <w:r>
-        <w:t>E</w:t>
-      </w:r>
+        <w:t xml:space="preserve">os </w:t>
+      </w:r>
+      <w:proofErr w:type="spellStart"/>
+      <w:r>
+        <w:t>processo</w:t>
+      </w:r>
+      <w:proofErr w:type="spellEnd"/>
       <w:proofErr w:type="gramEnd"/>
-      <w:r>
-        <w:t xml:space="preserve"> tornar mais dinâmico os </w:t>
-      </w:r>
-      <w:proofErr w:type="spellStart"/>
-      <w:r>
-        <w:t>processo</w:t>
-      </w:r>
-      <w:proofErr w:type="spellEnd"/>
       <w:r>
         <w:t xml:space="preserve"> do cotidiano, gerenciamento, ganhos e funcionalidades</w:t>
       </w:r>
@@ -6541,23 +6523,74 @@
         <w:t>Classes</w:t>
       </w:r>
       <w:bookmarkEnd w:id="28"/>
-    </w:p>
-    <w:p>
-      <w:pPr>
-        <w:pStyle w:val="PFCorpodeTexto"/>
-        <w:ind w:firstLine="709"/>
-      </w:pPr>
-      <w:r>
-        <w:t xml:space="preserve">Inserir </w:t>
-      </w:r>
-      <w:r>
-        <w:t>o d</w:t>
-      </w:r>
-      <w:r>
-        <w:t>iagrama</w:t>
-      </w:r>
-      <w:r>
-        <w:t xml:space="preserve"> de classes do sistema desenvolvido.</w:t>
+      <w:r>
+        <w:rPr>
+          <w:noProof/>
+        </w:rPr>
+        <w:drawing>
+          <wp:anchor distT="0" distB="0" distL="114300" distR="114300" simplePos="0" relativeHeight="251658240" behindDoc="0" locked="0" layoutInCell="1" allowOverlap="1" wp14:anchorId="53013406" wp14:editId="13594C93">
+            <wp:simplePos x="0" y="0"/>
+            <wp:positionH relativeFrom="column">
+              <wp:posOffset>-352425</wp:posOffset>
+            </wp:positionH>
+            <wp:positionV relativeFrom="paragraph">
+              <wp:posOffset>414998</wp:posOffset>
+            </wp:positionV>
+            <wp:extent cx="6114958" cy="3867150"/>
+            <wp:effectExtent l="0" t="0" r="0" b="0"/>
+            <wp:wrapNone/>
+            <wp:docPr id="1" name="Imagem 1"/>
+            <wp:cNvGraphicFramePr>
+              <a:graphicFrameLocks xmlns:a="http://schemas.openxmlformats.org/drawingml/2006/main" noChangeAspect="1"/>
+            </wp:cNvGraphicFramePr>
+            <a:graphic xmlns:a="http://schemas.openxmlformats.org/drawingml/2006/main">
+              <a:graphicData uri="http://schemas.openxmlformats.org/drawingml/2006/picture">
+                <pic:pic xmlns:pic="http://schemas.openxmlformats.org/drawingml/2006/picture">
+                  <pic:nvPicPr>
+                    <pic:cNvPr id="1" name=""/>
+                    <pic:cNvPicPr/>
+                  </pic:nvPicPr>
+                  <pic:blipFill>
+                    <a:blip r:embed="rId14">
+                      <a:extLst>
+                        <a:ext uri="{BEBA8EAE-BF5A-486C-A8C5-ECC9F3942E4B}">
+                          <a14:imgProps xmlns:a14="http://schemas.microsoft.com/office/drawing/2010/main">
+                            <a14:imgLayer r:embed="rId15">
+                              <a14:imgEffect>
+                                <a14:sharpenSoften amount="25000"/>
+                              </a14:imgEffect>
+                            </a14:imgLayer>
+                          </a14:imgProps>
+                        </a:ext>
+                        <a:ext uri="{28A0092B-C50C-407E-A947-70E740481C1C}">
+                          <a14:useLocalDpi xmlns:a14="http://schemas.microsoft.com/office/drawing/2010/main" val="0"/>
+                        </a:ext>
+                      </a:extLst>
+                    </a:blip>
+                    <a:stretch>
+                      <a:fillRect/>
+                    </a:stretch>
+                  </pic:blipFill>
+                  <pic:spPr>
+                    <a:xfrm>
+                      <a:off x="0" y="0"/>
+                      <a:ext cx="6114958" cy="3867150"/>
+                    </a:xfrm>
+                    <a:prstGeom prst="rect">
+                      <a:avLst/>
+                    </a:prstGeom>
+                  </pic:spPr>
+                </pic:pic>
+              </a:graphicData>
+            </a:graphic>
+            <wp14:sizeRelH relativeFrom="page">
+              <wp14:pctWidth>0</wp14:pctWidth>
+            </wp14:sizeRelH>
+            <wp14:sizeRelV relativeFrom="page">
+              <wp14:pctHeight>0</wp14:pctHeight>
+            </wp14:sizeRelV>
+          </wp:anchor>
+        </w:drawing>
       </w:r>
     </w:p>
     <w:p>
@@ -6661,7 +6694,7 @@
                     </pic:cNvPicPr>
                   </pic:nvPicPr>
                   <pic:blipFill>
-                    <a:blip r:embed="rId14" cstate="print">
+                    <a:blip r:embed="rId16" cstate="print">
                       <a:extLst>
                         <a:ext uri="{28A0092B-C50C-407E-A947-70E740481C1C}">
                           <a14:useLocalDpi xmlns:a14="http://schemas.microsoft.com/office/drawing/2010/main" val="0"/>
@@ -7083,7 +7116,7 @@
       </w:pPr>
     </w:p>
     <w:sectPr>
-      <w:footerReference w:type="default" r:id="rId15"/>
+      <w:footerReference w:type="default" r:id="rId17"/>
       <w:type w:val="oddPage"/>
       <w:pgSz w:w="11909" w:h="16834" w:code="9"/>
       <w:pgMar w:top="1701" w:right="1134" w:bottom="1134" w:left="1701" w:header="709" w:footer="709" w:gutter="0"/>

</xml_diff>